<commit_message>
booster conf: exericse on paper
</commit_message>
<xml_diff>
--- a/notebooks/booster/test.docx
+++ b/notebooks/booster/test.docx
@@ -23,24 +23,30 @@
         <w:rPr>
           <w:noProof/>
         </w:rPr>
-        <w:t>Experiment #</w:t>
+        <w:t>Test Data</w:t>
       </w:r>
+    </w:p>
+    <w:p/>
+    <w:p>
+      <w:pPr>
+        <w:pStyle w:val="Titel"/>
+        <w:jc w:val="center"/>
+      </w:pPr>
       <w:r>
         <w:rPr>
           <w:noProof/>
         </w:rPr>
-        <w:t>1</w:t>
+        <w:t>Experiment #1</w:t>
       </w:r>
     </w:p>
-    <w:p/>
     <w:p>
       <w:r>
         <w:rPr>
           <w:noProof/>
         </w:rPr>
         <w:drawing>
-          <wp:inline distT="0" distB="0" distL="0" distR="0" wp14:anchorId="6516CB6C" wp14:editId="63DD411D">
-            <wp:extent cx="7594881" cy="3797441"/>
+          <wp:inline distT="0" distB="0" distL="0" distR="0" wp14:anchorId="6516CB6C" wp14:editId="2407491B">
+            <wp:extent cx="7594881" cy="3797440"/>
             <wp:effectExtent l="0" t="0" r="6350" b="0"/>
             <wp:docPr id="2" name="Grafik 2"/>
             <wp:cNvGraphicFramePr>
@@ -68,7 +74,7 @@
                   <pic:spPr>
                     <a:xfrm>
                       <a:off x="0" y="0"/>
-                      <a:ext cx="7594881" cy="3797441"/>
+                      <a:ext cx="7594881" cy="3797440"/>
                     </a:xfrm>
                     <a:prstGeom prst="rect">
                       <a:avLst/>
@@ -85,18 +91,6 @@
       <w:pPr>
         <w:pStyle w:val="Titel"/>
         <w:jc w:val="center"/>
-        <w:rPr>
-          <w:noProof/>
-        </w:rPr>
-      </w:pPr>
-    </w:p>
-    <w:p>
-      <w:pPr>
-        <w:pStyle w:val="Titel"/>
-        <w:jc w:val="center"/>
-        <w:rPr>
-          <w:noProof/>
-        </w:rPr>
       </w:pPr>
       <w:r>
         <w:rPr>
@@ -105,7 +99,6 @@
         <w:t>Experiment #2</w:t>
       </w:r>
     </w:p>
-    <w:p/>
     <w:p>
       <w:pPr>
         <w:pStyle w:val="Titel"/>
@@ -120,8 +113,8 @@
           <w:noProof/>
         </w:rPr>
         <w:drawing>
-          <wp:inline distT="0" distB="0" distL="0" distR="0" wp14:anchorId="6D1222EC" wp14:editId="491EA92E">
-            <wp:extent cx="7497013" cy="3748507"/>
+          <wp:inline distT="0" distB="0" distL="0" distR="0" wp14:anchorId="6D1222EC" wp14:editId="17F9C9B1">
+            <wp:extent cx="7497013" cy="3748506"/>
             <wp:effectExtent l="0" t="0" r="8890" b="4445"/>
             <wp:docPr id="3" name="Grafik 3"/>
             <wp:cNvGraphicFramePr>
@@ -135,7 +128,7 @@
                     <pic:cNvPicPr/>
                   </pic:nvPicPr>
                   <pic:blipFill>
-                    <a:blip r:embed="rId4">
+                    <a:blip r:embed="rId5">
                       <a:extLst>
                         <a:ext uri="{28A0092B-C50C-407E-A947-70E740481C1C}">
                           <a14:useLocalDpi xmlns:a14="http://schemas.microsoft.com/office/drawing/2010/main" val="0"/>
@@ -149,7 +142,7 @@
                   <pic:spPr>
                     <a:xfrm>
                       <a:off x="0" y="0"/>
-                      <a:ext cx="7497013" cy="3748507"/>
+                      <a:ext cx="7497013" cy="3748506"/>
                     </a:xfrm>
                     <a:prstGeom prst="rect">
                       <a:avLst/>
@@ -632,6 +625,36 @@
       <w:szCs w:val="56"/>
     </w:rPr>
   </w:style>
+  <w:style w:type="paragraph" w:styleId="Sprechblasentext">
+    <w:name w:val="Balloon Text"/>
+    <w:basedOn w:val="Standard"/>
+    <w:link w:val="SprechblasentextZchn"/>
+    <w:uiPriority w:val="99"/>
+    <w:semiHidden/>
+    <w:unhideWhenUsed/>
+    <w:rsid w:val="004F366D"/>
+    <w:pPr>
+      <w:spacing w:after="0" w:line="240" w:lineRule="auto"/>
+    </w:pPr>
+    <w:rPr>
+      <w:rFonts w:ascii="Segoe UI" w:hAnsi="Segoe UI" w:cs="Segoe UI"/>
+      <w:sz w:val="18"/>
+      <w:szCs w:val="18"/>
+    </w:rPr>
+  </w:style>
+  <w:style w:type="character" w:customStyle="1" w:styleId="SprechblasentextZchn">
+    <w:name w:val="Sprechblasentext Zchn"/>
+    <w:basedOn w:val="Absatz-Standardschriftart"/>
+    <w:link w:val="Sprechblasentext"/>
+    <w:uiPriority w:val="99"/>
+    <w:semiHidden/>
+    <w:rsid w:val="004F366D"/>
+    <w:rPr>
+      <w:rFonts w:ascii="Segoe UI" w:hAnsi="Segoe UI" w:cs="Segoe UI"/>
+      <w:sz w:val="18"/>
+      <w:szCs w:val="18"/>
+    </w:rPr>
+  </w:style>
 </w:styles>
 </file>
 

</xml_diff>